<commit_message>
Updated report for visualisation and analysis
</commit_message>
<xml_diff>
--- a/7COM1079_ report_.docx
+++ b/7COM1079_ report_.docx
@@ -1,6 +1,6 @@
 
 <file path=word/document.xml><?xml version="1.0" encoding="utf-8"?>
-<w:document xmlns:wpc="http://schemas.microsoft.com/office/word/2010/wordprocessingCanvas" xmlns:cx="http://schemas.microsoft.com/office/drawing/2014/chartex" xmlns:cx1="http://schemas.microsoft.com/office/drawing/2015/9/8/chartex" xmlns:cx2="http://schemas.microsoft.com/office/drawing/2015/10/21/chartex" xmlns:cx3="http://schemas.microsoft.com/office/drawing/2016/5/9/chartex" xmlns:cx4="http://schemas.microsoft.com/office/drawing/2016/5/10/chartex" xmlns:cx5="http://schemas.microsoft.com/office/drawing/2016/5/11/chartex" xmlns:cx6="http://schemas.microsoft.com/office/drawing/2016/5/12/chartex" xmlns:cx7="http://schemas.microsoft.com/office/drawing/2016/5/13/chartex" xmlns:cx8="http://schemas.microsoft.com/office/drawing/2016/5/14/chartex" xmlns:mc="http://schemas.openxmlformats.org/markup-compatibility/2006" xmlns:aink="http://schemas.microsoft.com/office/drawing/2016/ink" xmlns:am3d="http://schemas.microsoft.com/office/drawing/2017/model3d" xmlns:o="urn:schemas-microsoft-com:office:office" xmlns:oel="http://schemas.microsoft.com/office/2019/extlst" xmlns:r="http://schemas.openxmlformats.org/officeDocument/2006/relationships" xmlns:m="http://schemas.openxmlformats.org/officeDocument/2006/math" xmlns:v="urn:schemas-microsoft-com:vml" xmlns:wp14="http://schemas.microsoft.com/office/word/2010/wordprocessingDrawing" xmlns:wp="http://schemas.openxmlformats.org/drawingml/2006/wordprocessingDrawing" xmlns:w10="urn:schemas-microsoft-com:office:word" xmlns:w="http://schemas.openxmlformats.org/wordprocessingml/2006/main" xmlns:w14="http://schemas.microsoft.com/office/word/2010/wordml" xmlns:w15="http://schemas.microsoft.com/office/word/2012/wordml" xmlns:w16cex="http://schemas.microsoft.com/office/word/2018/wordml/cex" xmlns:w16cid="http://schemas.microsoft.com/office/word/2016/wordml/cid" xmlns:w16="http://schemas.microsoft.com/office/word/2018/wordml" xmlns:w16du="http://schemas.microsoft.com/office/word/2023/wordml/word16du" xmlns:w16sdtdh="http://schemas.microsoft.com/office/word/2020/wordml/sdtdatahash" xmlns:w16sdtfl="http://schemas.microsoft.com/office/word/2024/wordml/sdtformatlock" xmlns:w16se="http://schemas.microsoft.com/office/word/2015/wordml/symex" xmlns:wpg="http://schemas.microsoft.com/office/word/2010/wordprocessingGroup" xmlns:wpi="http://schemas.microsoft.com/office/word/2010/wordprocessingInk" xmlns:wne="http://schemas.microsoft.com/office/word/2006/wordml" xmlns:wps="http://schemas.microsoft.com/office/word/2010/wordprocessingShape" mc:Ignorable="w14 w15 w16se w16cid w16 w16cex w16sdtdh w16sdtfl w16du wp14">
+<w:document xmlns:wpc="http://schemas.microsoft.com/office/word/2010/wordprocessingCanvas" xmlns:cx="http://schemas.microsoft.com/office/drawing/2014/chartex" xmlns:cx1="http://schemas.microsoft.com/office/drawing/2015/9/8/chartex" xmlns:cx2="http://schemas.microsoft.com/office/drawing/2015/10/21/chartex" xmlns:cx3="http://schemas.microsoft.com/office/drawing/2016/5/9/chartex" xmlns:cx4="http://schemas.microsoft.com/office/drawing/2016/5/10/chartex" xmlns:cx5="http://schemas.microsoft.com/office/drawing/2016/5/11/chartex" xmlns:cx6="http://schemas.microsoft.com/office/drawing/2016/5/12/chartex" xmlns:cx7="http://schemas.microsoft.com/office/drawing/2016/5/13/chartex" xmlns:cx8="http://schemas.microsoft.com/office/drawing/2016/5/14/chartex" xmlns:mc="http://schemas.openxmlformats.org/markup-compatibility/2006" xmlns:aink="http://schemas.microsoft.com/office/drawing/2016/ink" xmlns:am3d="http://schemas.microsoft.com/office/drawing/2017/model3d" xmlns:o="urn:schemas-microsoft-com:office:office" xmlns:oel="http://schemas.microsoft.com/office/2019/extlst" xmlns:r="http://schemas.openxmlformats.org/officeDocument/2006/relationships" xmlns:m="http://schemas.openxmlformats.org/officeDocument/2006/math" xmlns:v="urn:schemas-microsoft-com:vml" xmlns:wp14="http://schemas.microsoft.com/office/word/2010/wordprocessingDrawing" xmlns:wp="http://schemas.openxmlformats.org/drawingml/2006/wordprocessingDrawing" xmlns:w10="urn:schemas-microsoft-com:office:word" xmlns:w="http://schemas.openxmlformats.org/wordprocessingml/2006/main" xmlns:w14="http://schemas.microsoft.com/office/word/2010/wordml" xmlns:w15="http://schemas.microsoft.com/office/word/2012/wordml" xmlns:w16cex="http://schemas.microsoft.com/office/word/2018/wordml/cex" xmlns:w16cid="http://schemas.microsoft.com/office/word/2016/wordml/cid" xmlns:w16="http://schemas.microsoft.com/office/word/2018/wordml" xmlns:w16du="http://schemas.microsoft.com/office/word/2023/wordml/word16du" xmlns:w16sdtdh="http://schemas.microsoft.com/office/word/2020/wordml/sdtdatahash" xmlns:w16se="http://schemas.microsoft.com/office/word/2015/wordml/symex" xmlns:wpg="http://schemas.microsoft.com/office/word/2010/wordprocessingGroup" xmlns:wpi="http://schemas.microsoft.com/office/word/2010/wordprocessingInk" xmlns:wne="http://schemas.microsoft.com/office/word/2006/wordml" xmlns:wps="http://schemas.microsoft.com/office/word/2010/wordprocessingShape" mc:Ignorable="w14 w15 w16se w16cid w16 w16cex w16sdtdh w16du wp14">
   <w:body>
     <w:p>
       <w:pPr>
@@ -838,21 +838,7 @@
         <w:rPr>
           <w:rFonts w:ascii="Times New Roman" w:eastAsia="Times New Roman" w:hAnsi="Times New Roman" w:cs="Times New Roman"/>
         </w:rPr>
-        <w:t xml:space="preserve">What makes populations happier is an important and pervasive global issue due to human well-being as well as productivity and development generally. It is unclear though how closely economic conditions have an impact on national happiness. Even in the face of less economic output, some countries achieve high levels of happiness, while others fail to live well even when they are wealthier. This discrepancy creates the demand to better investigate the relationship between happiness and economic well-being. The paper examines whether GDP per Capita is meaningfully linked with higher Happiness Scores, in a study that utilises the World Happiness Report 2016 dataset, comparing 157 countries between them on </w:t>
-      </w:r>
-      <w:proofErr w:type="gramStart"/>
-      <w:r>
-        <w:rPr>
-          <w:rFonts w:ascii="Times New Roman" w:eastAsia="Times New Roman" w:hAnsi="Times New Roman" w:cs="Times New Roman"/>
-        </w:rPr>
-        <w:t>a number of</w:t>
-      </w:r>
-      <w:proofErr w:type="gramEnd"/>
-      <w:r>
-        <w:rPr>
-          <w:rFonts w:ascii="Times New Roman" w:eastAsia="Times New Roman" w:hAnsi="Times New Roman" w:cs="Times New Roman"/>
-        </w:rPr>
-        <w:t xml:space="preserve"> wellbeing variables (Helliwell, Layard, &amp; Sachs, 2016).</w:t>
+        <w:t>What makes populations happier is an important and pervasive global issue due to human well-being as well as productivity and development generally. It is unclear though how closely economic conditions have an impact on national happiness. Even in the face of less economic output, some countries achieve high levels of happiness, while others fail to live well even when they are wealthier. This discrepancy creates the demand to better investigate the relationship between happiness and economic well-being. The paper examines whether GDP per Capita is meaningfully linked with higher Happiness Scores, in a study that utilises the World Happiness Report 2016 dataset, comparing 157 countries between them on a number of wellbeing variables (Helliwell, Layard, &amp; Sachs, 2016).</w:t>
       </w:r>
     </w:p>
     <w:p>
@@ -1133,21 +1119,7 @@
         <w:rPr>
           <w:rFonts w:ascii="Times New Roman" w:eastAsia="Times New Roman" w:hAnsi="Times New Roman" w:cs="Times New Roman"/>
         </w:rPr>
-        <w:t xml:space="preserve">•  Lee, Y.Y. (2023) ‘The Happiness-Economic Well-Being Nexus: New Insights’, SAGE Open, 13(2). This recent research extrapolates from worldwide happiness indicators and looks at how (and if) national economic policies matter for subjective happiness, finding a strong relationship between </w:t>
-      </w:r>
-      <w:proofErr w:type="gramStart"/>
-      <w:r>
-        <w:rPr>
-          <w:rFonts w:ascii="Times New Roman" w:eastAsia="Times New Roman" w:hAnsi="Times New Roman" w:cs="Times New Roman"/>
-        </w:rPr>
-        <w:t>GDP</w:t>
-      </w:r>
-      <w:proofErr w:type="gramEnd"/>
-      <w:r>
-        <w:rPr>
-          <w:rFonts w:ascii="Times New Roman" w:eastAsia="Times New Roman" w:hAnsi="Times New Roman" w:cs="Times New Roman"/>
-        </w:rPr>
-        <w:t xml:space="preserve"> per capita and happiness scores.  </w:t>
+        <w:t xml:space="preserve">•  Lee, Y.Y. (2023) ‘The Happiness-Economic Well-Being Nexus: New Insights’, SAGE Open, 13(2). This recent research extrapolates from worldwide happiness indicators and looks at how (and if) national economic policies matter for subjective happiness, finding a strong relationship between GDP per capita and happiness scores.  </w:t>
       </w:r>
     </w:p>
     <w:p>
@@ -1169,21 +1141,7 @@
         <w:rPr>
           <w:rFonts w:ascii="Times New Roman" w:eastAsia="Times New Roman" w:hAnsi="Times New Roman" w:cs="Times New Roman"/>
         </w:rPr>
-        <w:t xml:space="preserve">2.2. Reasons for RQ interest (research gap and what's next according to the literature). While earlier research indicates how economic wealth contributes to national wellbeing, previous research also shows that GDP does not account for how various countries differ in their happiness. Some countries have significant happiness even if they do little in economic output, other countries have lower happiness despite strong economies. This inconsistency leaves a research vacuum in our awareness of how closely economic performance is tied to reported happiness. By examining the 2016 World Happiness data, this study adds to a still active public discourse on wellbeing studies. The results could shed light on the matter of whether economic growth </w:t>
-      </w:r>
-      <w:proofErr w:type="gramStart"/>
-      <w:r>
-        <w:rPr>
-          <w:rFonts w:ascii="Times New Roman" w:eastAsia="Times New Roman" w:hAnsi="Times New Roman" w:cs="Times New Roman"/>
-        </w:rPr>
-        <w:t>actually predicts</w:t>
-      </w:r>
-      <w:proofErr w:type="gramEnd"/>
-      <w:r>
-        <w:rPr>
-          <w:rFonts w:ascii="Times New Roman" w:eastAsia="Times New Roman" w:hAnsi="Times New Roman" w:cs="Times New Roman"/>
-        </w:rPr>
-        <w:t xml:space="preserve"> national happiness, or others may need to receive more scrutiny.</w:t>
+        <w:t>2.2. Reasons for RQ interest (research gap and what's next according to the literature). While earlier research indicates how economic wealth contributes to national wellbeing, previous research also shows that GDP does not account for how various countries differ in their happiness. Some countries have significant happiness even if they do little in economic output, other countries have lower happiness despite strong economies. This inconsistency leaves a research vacuum in our awareness of how closely economic performance is tied to reported happiness. By examining the 2016 World Happiness data, this study adds to a still active public discourse on wellbeing studies. The results could shed light on the matter of whether economic growth actually predicts national happiness, or others may need to receive more scrutiny.</w:t>
       </w:r>
       <w:r>
         <w:rPr>
@@ -1202,6 +1160,142 @@
     </w:p>
     <w:p>
       <w:pPr>
+        <w:ind w:left="1440"/>
+        <w:rPr>
+          <w:rFonts w:ascii="Times New Roman" w:eastAsia="Times New Roman" w:hAnsi="Times New Roman" w:cs="Times New Roman"/>
+        </w:rPr>
+      </w:pPr>
+    </w:p>
+    <w:p>
+      <w:pPr>
+        <w:ind w:left="1440"/>
+        <w:rPr>
+          <w:rFonts w:ascii="Times New Roman" w:eastAsia="Times New Roman" w:hAnsi="Times New Roman" w:cs="Times New Roman"/>
+        </w:rPr>
+      </w:pPr>
+    </w:p>
+    <w:p>
+      <w:pPr>
+        <w:ind w:left="1440"/>
+        <w:rPr>
+          <w:rFonts w:ascii="Times New Roman" w:eastAsia="Times New Roman" w:hAnsi="Times New Roman" w:cs="Times New Roman"/>
+        </w:rPr>
+      </w:pPr>
+    </w:p>
+    <w:p>
+      <w:pPr>
+        <w:ind w:left="1440"/>
+        <w:rPr>
+          <w:rFonts w:ascii="Times New Roman" w:eastAsia="Times New Roman" w:hAnsi="Times New Roman" w:cs="Times New Roman"/>
+        </w:rPr>
+      </w:pPr>
+    </w:p>
+    <w:p>
+      <w:pPr>
+        <w:ind w:left="1440"/>
+        <w:rPr>
+          <w:rFonts w:ascii="Times New Roman" w:eastAsia="Times New Roman" w:hAnsi="Times New Roman" w:cs="Times New Roman"/>
+        </w:rPr>
+      </w:pPr>
+    </w:p>
+    <w:p>
+      <w:pPr>
+        <w:ind w:left="1440"/>
+        <w:rPr>
+          <w:rFonts w:ascii="Times New Roman" w:eastAsia="Times New Roman" w:hAnsi="Times New Roman" w:cs="Times New Roman"/>
+        </w:rPr>
+      </w:pPr>
+    </w:p>
+    <w:p>
+      <w:pPr>
+        <w:ind w:left="1440"/>
+        <w:rPr>
+          <w:rFonts w:ascii="Times New Roman" w:eastAsia="Times New Roman" w:hAnsi="Times New Roman" w:cs="Times New Roman"/>
+        </w:rPr>
+      </w:pPr>
+    </w:p>
+    <w:p>
+      <w:pPr>
+        <w:ind w:left="1440"/>
+        <w:rPr>
+          <w:rFonts w:ascii="Times New Roman" w:eastAsia="Times New Roman" w:hAnsi="Times New Roman" w:cs="Times New Roman"/>
+        </w:rPr>
+      </w:pPr>
+    </w:p>
+    <w:p>
+      <w:pPr>
+        <w:ind w:left="1440"/>
+        <w:rPr>
+          <w:rFonts w:ascii="Times New Roman" w:eastAsia="Times New Roman" w:hAnsi="Times New Roman" w:cs="Times New Roman"/>
+        </w:rPr>
+      </w:pPr>
+    </w:p>
+    <w:p>
+      <w:pPr>
+        <w:ind w:left="1440"/>
+        <w:rPr>
+          <w:rFonts w:ascii="Times New Roman" w:eastAsia="Times New Roman" w:hAnsi="Times New Roman" w:cs="Times New Roman"/>
+        </w:rPr>
+      </w:pPr>
+    </w:p>
+    <w:p>
+      <w:pPr>
+        <w:ind w:left="1440"/>
+        <w:rPr>
+          <w:rFonts w:ascii="Times New Roman" w:eastAsia="Times New Roman" w:hAnsi="Times New Roman" w:cs="Times New Roman"/>
+        </w:rPr>
+      </w:pPr>
+    </w:p>
+    <w:p>
+      <w:pPr>
+        <w:ind w:left="1440"/>
+        <w:rPr>
+          <w:rFonts w:ascii="Times New Roman" w:eastAsia="Times New Roman" w:hAnsi="Times New Roman" w:cs="Times New Roman"/>
+        </w:rPr>
+      </w:pPr>
+    </w:p>
+    <w:p>
+      <w:pPr>
+        <w:ind w:left="1440"/>
+        <w:rPr>
+          <w:rFonts w:ascii="Times New Roman" w:eastAsia="Times New Roman" w:hAnsi="Times New Roman" w:cs="Times New Roman"/>
+        </w:rPr>
+      </w:pPr>
+    </w:p>
+    <w:p>
+      <w:pPr>
+        <w:ind w:left="1440"/>
+        <w:rPr>
+          <w:rFonts w:ascii="Times New Roman" w:eastAsia="Times New Roman" w:hAnsi="Times New Roman" w:cs="Times New Roman"/>
+        </w:rPr>
+      </w:pPr>
+    </w:p>
+    <w:p>
+      <w:pPr>
+        <w:ind w:left="1440"/>
+        <w:rPr>
+          <w:rFonts w:ascii="Times New Roman" w:eastAsia="Times New Roman" w:hAnsi="Times New Roman" w:cs="Times New Roman"/>
+        </w:rPr>
+      </w:pPr>
+    </w:p>
+    <w:p>
+      <w:pPr>
+        <w:ind w:left="1440"/>
+        <w:rPr>
+          <w:rFonts w:ascii="Times New Roman" w:eastAsia="Times New Roman" w:hAnsi="Times New Roman" w:cs="Times New Roman"/>
+        </w:rPr>
+      </w:pPr>
+    </w:p>
+    <w:p>
+      <w:pPr>
+        <w:ind w:left="1440"/>
+        <w:rPr>
+          <w:rFonts w:ascii="Times New Roman" w:eastAsia="Times New Roman" w:hAnsi="Times New Roman" w:cs="Times New Roman"/>
+        </w:rPr>
+      </w:pPr>
+    </w:p>
+    <w:p>
+      <w:pPr>
         <w:ind w:firstLine="720"/>
         <w:rPr>
           <w:rFonts w:ascii="Times New Roman" w:eastAsia="Times New Roman" w:hAnsi="Times New Roman" w:cs="Times New Roman"/>
@@ -1211,6 +1305,7 @@
         <w:rPr>
           <w:rFonts w:ascii="Times New Roman" w:eastAsia="Times New Roman" w:hAnsi="Times New Roman" w:cs="Times New Roman"/>
         </w:rPr>
+        <w:lastRenderedPageBreak/>
         <w:t>3</w:t>
       </w:r>
       <w:r>
@@ -1245,7 +1340,7 @@
         <w:rPr>
           <w:rFonts w:ascii="Times New Roman" w:eastAsia="Times New Roman" w:hAnsi="Times New Roman" w:cs="Times New Roman"/>
         </w:rPr>
-        <w:t xml:space="preserve">.1. Appropriate plot for the RQ output of an R script (NOT a screenshot) and required supplementary graph/table (include histogram for correlation/comparison of means RQs, include contingency table for comparison of proportions RQ)  </w:t>
+        <w:t xml:space="preserve">.1. Appropriate plot for the RQ </w:t>
       </w:r>
     </w:p>
     <w:p>
@@ -1255,6 +1350,108 @@
           <w:rFonts w:ascii="Times New Roman" w:eastAsia="Times New Roman" w:hAnsi="Times New Roman" w:cs="Times New Roman"/>
         </w:rPr>
       </w:pPr>
+    </w:p>
+    <w:p>
+      <w:pPr>
+        <w:ind w:left="1440"/>
+        <w:jc w:val="center"/>
+        <w:rPr>
+          <w:rFonts w:ascii="Times New Roman" w:eastAsia="Times New Roman" w:hAnsi="Times New Roman" w:cs="Times New Roman"/>
+        </w:rPr>
+      </w:pPr>
+      <w:r>
+        <w:rPr>
+          <w:rFonts w:ascii="Times New Roman" w:eastAsia="Times New Roman" w:hAnsi="Times New Roman" w:cs="Times New Roman"/>
+          <w:noProof/>
+        </w:rPr>
+        <w:drawing>
+          <wp:inline distT="0" distB="0" distL="0" distR="0" wp14:anchorId="7B395A9D" wp14:editId="2B975116">
+            <wp:extent cx="3995230" cy="2853672"/>
+            <wp:effectExtent l="0" t="0" r="5715" b="4445"/>
+            <wp:docPr id="164795514" name="Picture 1"/>
+            <wp:cNvGraphicFramePr>
+              <a:graphicFrameLocks xmlns:a="http://schemas.openxmlformats.org/drawingml/2006/main" noChangeAspect="1"/>
+            </wp:cNvGraphicFramePr>
+            <a:graphic xmlns:a="http://schemas.openxmlformats.org/drawingml/2006/main">
+              <a:graphicData uri="http://schemas.openxmlformats.org/drawingml/2006/picture">
+                <pic:pic xmlns:pic="http://schemas.openxmlformats.org/drawingml/2006/picture">
+                  <pic:nvPicPr>
+                    <pic:cNvPr id="164795514" name="Picture 164795514"/>
+                    <pic:cNvPicPr/>
+                  </pic:nvPicPr>
+                  <pic:blipFill>
+                    <a:blip r:embed="rId7" cstate="print">
+                      <a:extLst>
+                        <a:ext uri="{28A0092B-C50C-407E-A947-70E740481C1C}">
+                          <a14:useLocalDpi xmlns:a14="http://schemas.microsoft.com/office/drawing/2010/main" val="0"/>
+                        </a:ext>
+                      </a:extLst>
+                    </a:blip>
+                    <a:stretch>
+                      <a:fillRect/>
+                    </a:stretch>
+                  </pic:blipFill>
+                  <pic:spPr>
+                    <a:xfrm>
+                      <a:off x="0" y="0"/>
+                      <a:ext cx="4023949" cy="2874185"/>
+                    </a:xfrm>
+                    <a:prstGeom prst="rect">
+                      <a:avLst/>
+                    </a:prstGeom>
+                  </pic:spPr>
+                </pic:pic>
+              </a:graphicData>
+            </a:graphic>
+          </wp:inline>
+        </w:drawing>
+      </w:r>
+    </w:p>
+    <w:p>
+      <w:pPr>
+        <w:ind w:left="1440"/>
+        <w:rPr>
+          <w:rFonts w:ascii="Times New Roman" w:eastAsia="Times New Roman" w:hAnsi="Times New Roman" w:cs="Times New Roman"/>
+        </w:rPr>
+      </w:pPr>
+    </w:p>
+    <w:p>
+      <w:pPr>
+        <w:ind w:left="1440"/>
+        <w:rPr>
+          <w:rFonts w:ascii="Times New Roman" w:hAnsi="Times New Roman" w:cs="Times New Roman"/>
+        </w:rPr>
+      </w:pPr>
+      <w:r>
+        <w:rPr>
+          <w:rFonts w:ascii="Times New Roman" w:hAnsi="Times New Roman" w:cs="Times New Roman"/>
+        </w:rPr>
+        <w:t>To explore the relationship between Happiness Score and Economy (GDP per Capita), a scatterplot was created. This plot shows how the two variables move together across countries. A linear trendline was added to make the pattern clearer. The scatterplot is suitable for this RQ because it directly shows the possible correlation between the variables.</w:t>
+      </w:r>
+    </w:p>
+    <w:p>
+      <w:pPr>
+        <w:ind w:left="1440"/>
+        <w:rPr>
+          <w:rFonts w:ascii="Times New Roman" w:eastAsia="Times New Roman" w:hAnsi="Times New Roman" w:cs="Times New Roman"/>
+        </w:rPr>
+      </w:pPr>
+    </w:p>
+    <w:p>
+      <w:pPr>
+        <w:ind w:left="1440"/>
+        <w:rPr>
+          <w:rFonts w:ascii="Times New Roman" w:eastAsia="Times New Roman" w:hAnsi="Times New Roman" w:cs="Times New Roman"/>
+        </w:rPr>
+      </w:pPr>
+    </w:p>
+    <w:p>
+      <w:pPr>
+        <w:ind w:left="1440"/>
+        <w:rPr>
+          <w:rFonts w:ascii="Times New Roman" w:eastAsia="Times New Roman" w:hAnsi="Times New Roman" w:cs="Times New Roman"/>
+        </w:rPr>
+      </w:pPr>
       <w:r>
         <w:rPr>
           <w:rFonts w:ascii="Times New Roman" w:eastAsia="Times New Roman" w:hAnsi="Times New Roman" w:cs="Times New Roman"/>
@@ -1275,10 +1472,105 @@
           <w:rFonts w:ascii="Times New Roman" w:eastAsia="Times New Roman" w:hAnsi="Times New Roman" w:cs="Times New Roman"/>
         </w:rPr>
       </w:pPr>
-      <w:r>
-        <w:rPr>
-          <w:rFonts w:ascii="Times New Roman" w:eastAsia="Times New Roman" w:hAnsi="Times New Roman" w:cs="Times New Roman"/>
-        </w:rPr>
+    </w:p>
+    <w:p>
+      <w:pPr>
+        <w:ind w:left="1440"/>
+        <w:jc w:val="center"/>
+        <w:rPr>
+          <w:rFonts w:ascii="Times New Roman" w:eastAsia="Times New Roman" w:hAnsi="Times New Roman" w:cs="Times New Roman"/>
+        </w:rPr>
+      </w:pPr>
+      <w:r>
+        <w:rPr>
+          <w:rFonts w:ascii="Times New Roman" w:eastAsia="Times New Roman" w:hAnsi="Times New Roman" w:cs="Times New Roman"/>
+          <w:noProof/>
+        </w:rPr>
+        <w:drawing>
+          <wp:inline distT="0" distB="0" distL="0" distR="0" wp14:anchorId="2D98E8A8" wp14:editId="184999EA">
+            <wp:extent cx="4020644" cy="2320356"/>
+            <wp:effectExtent l="0" t="0" r="0" b="3810"/>
+            <wp:docPr id="236264301" name="Picture 2"/>
+            <wp:cNvGraphicFramePr>
+              <a:graphicFrameLocks xmlns:a="http://schemas.openxmlformats.org/drawingml/2006/main" noChangeAspect="1"/>
+            </wp:cNvGraphicFramePr>
+            <a:graphic xmlns:a="http://schemas.openxmlformats.org/drawingml/2006/main">
+              <a:graphicData uri="http://schemas.openxmlformats.org/drawingml/2006/picture">
+                <pic:pic xmlns:pic="http://schemas.openxmlformats.org/drawingml/2006/picture">
+                  <pic:nvPicPr>
+                    <pic:cNvPr id="236264301" name="Picture 236264301"/>
+                    <pic:cNvPicPr/>
+                  </pic:nvPicPr>
+                  <pic:blipFill>
+                    <a:blip r:embed="rId8" cstate="print">
+                      <a:extLst>
+                        <a:ext uri="{28A0092B-C50C-407E-A947-70E740481C1C}">
+                          <a14:useLocalDpi xmlns:a14="http://schemas.microsoft.com/office/drawing/2010/main" val="0"/>
+                        </a:ext>
+                      </a:extLst>
+                    </a:blip>
+                    <a:stretch>
+                      <a:fillRect/>
+                    </a:stretch>
+                  </pic:blipFill>
+                  <pic:spPr>
+                    <a:xfrm>
+                      <a:off x="0" y="0"/>
+                      <a:ext cx="4050592" cy="2337640"/>
+                    </a:xfrm>
+                    <a:prstGeom prst="rect">
+                      <a:avLst/>
+                    </a:prstGeom>
+                  </pic:spPr>
+                </pic:pic>
+              </a:graphicData>
+            </a:graphic>
+          </wp:inline>
+        </w:drawing>
+      </w:r>
+    </w:p>
+    <w:p>
+      <w:pPr>
+        <w:ind w:left="1440"/>
+        <w:rPr>
+          <w:rFonts w:ascii="Times New Roman" w:eastAsia="Times New Roman" w:hAnsi="Times New Roman" w:cs="Times New Roman"/>
+        </w:rPr>
+      </w:pPr>
+    </w:p>
+    <w:p>
+      <w:pPr>
+        <w:ind w:left="1440"/>
+        <w:rPr>
+          <w:rFonts w:ascii="Times New Roman" w:hAnsi="Times New Roman" w:cs="Times New Roman"/>
+        </w:rPr>
+      </w:pPr>
+      <w:r>
+        <w:rPr>
+          <w:rFonts w:ascii="Times New Roman" w:hAnsi="Times New Roman" w:cs="Times New Roman"/>
+        </w:rPr>
+        <w:t>A histogram of the Happiness Score was produced to check whether its distribution is roughly normal. The values form a bell-shaped pattern, which supports using the Pearson correlation test. This graph also helps us see how most countries fall around the middle of the happiness scale, with fewer very low or very high scores.</w:t>
+      </w:r>
+    </w:p>
+    <w:p>
+      <w:pPr>
+        <w:ind w:left="1440"/>
+        <w:rPr>
+          <w:rFonts w:ascii="Times New Roman" w:eastAsia="Times New Roman" w:hAnsi="Times New Roman" w:cs="Times New Roman"/>
+        </w:rPr>
+      </w:pPr>
+    </w:p>
+    <w:p>
+      <w:pPr>
+        <w:ind w:left="1440"/>
+        <w:rPr>
+          <w:rFonts w:ascii="Times New Roman" w:eastAsia="Times New Roman" w:hAnsi="Times New Roman" w:cs="Times New Roman"/>
+        </w:rPr>
+      </w:pPr>
+      <w:r>
+        <w:rPr>
+          <w:rFonts w:ascii="Times New Roman" w:eastAsia="Times New Roman" w:hAnsi="Times New Roman" w:cs="Times New Roman"/>
+        </w:rPr>
+        <w:lastRenderedPageBreak/>
         <w:t>3</w:t>
       </w:r>
       <w:r>
@@ -1298,6 +1590,101 @@
     </w:p>
     <w:p>
       <w:pPr>
+        <w:ind w:left="1440"/>
+        <w:jc w:val="center"/>
+        <w:rPr>
+          <w:rFonts w:ascii="Times New Roman" w:eastAsia="Times New Roman" w:hAnsi="Times New Roman" w:cs="Times New Roman"/>
+        </w:rPr>
+      </w:pPr>
+      <w:r>
+        <w:rPr>
+          <w:rFonts w:ascii="Times New Roman" w:eastAsia="Times New Roman" w:hAnsi="Times New Roman" w:cs="Times New Roman"/>
+          <w:noProof/>
+        </w:rPr>
+        <w:drawing>
+          <wp:inline distT="0" distB="0" distL="0" distR="0" wp14:anchorId="7290C2D9" wp14:editId="51F1E6BC">
+            <wp:extent cx="3932449" cy="2808830"/>
+            <wp:effectExtent l="0" t="0" r="0" b="0"/>
+            <wp:docPr id="1563858734" name="Picture 3"/>
+            <wp:cNvGraphicFramePr>
+              <a:graphicFrameLocks xmlns:a="http://schemas.openxmlformats.org/drawingml/2006/main" noChangeAspect="1"/>
+            </wp:cNvGraphicFramePr>
+            <a:graphic xmlns:a="http://schemas.openxmlformats.org/drawingml/2006/main">
+              <a:graphicData uri="http://schemas.openxmlformats.org/drawingml/2006/picture">
+                <pic:pic xmlns:pic="http://schemas.openxmlformats.org/drawingml/2006/picture">
+                  <pic:nvPicPr>
+                    <pic:cNvPr id="1563858734" name="Picture 1563858734"/>
+                    <pic:cNvPicPr/>
+                  </pic:nvPicPr>
+                  <pic:blipFill>
+                    <a:blip r:embed="rId9" cstate="print">
+                      <a:grayscl/>
+                      <a:extLst>
+                        <a:ext uri="{28A0092B-C50C-407E-A947-70E740481C1C}">
+                          <a14:useLocalDpi xmlns:a14="http://schemas.microsoft.com/office/drawing/2010/main" val="0"/>
+                        </a:ext>
+                      </a:extLst>
+                    </a:blip>
+                    <a:stretch>
+                      <a:fillRect/>
+                    </a:stretch>
+                  </pic:blipFill>
+                  <pic:spPr>
+                    <a:xfrm>
+                      <a:off x="0" y="0"/>
+                      <a:ext cx="3937486" cy="2812428"/>
+                    </a:xfrm>
+                    <a:prstGeom prst="rect">
+                      <a:avLst/>
+                    </a:prstGeom>
+                  </pic:spPr>
+                </pic:pic>
+              </a:graphicData>
+            </a:graphic>
+          </wp:inline>
+        </w:drawing>
+      </w:r>
+    </w:p>
+    <w:p>
+      <w:pPr>
+        <w:ind w:left="1440"/>
+        <w:jc w:val="center"/>
+        <w:rPr>
+          <w:rFonts w:ascii="Times New Roman" w:eastAsia="Times New Roman" w:hAnsi="Times New Roman" w:cs="Times New Roman"/>
+        </w:rPr>
+      </w:pPr>
+    </w:p>
+    <w:p>
+      <w:pPr>
+        <w:ind w:left="1440"/>
+        <w:rPr>
+          <w:rFonts w:ascii="Times New Roman" w:eastAsia="Times New Roman" w:hAnsi="Times New Roman" w:cs="Times New Roman"/>
+        </w:rPr>
+      </w:pPr>
+      <w:r>
+        <w:rPr>
+          <w:rFonts w:ascii="Times New Roman" w:hAnsi="Times New Roman" w:cs="Times New Roman"/>
+        </w:rPr>
+        <w:t>A histogram of GDP per Capita was also created to understand how the economic values are distributed. The GDP scores vary across countries but do not show extreme outliers. This helps confirm that the data is appropriate for correlation analysis, and it adds context to the upward trend observed in the scatterplot.</w:t>
+      </w:r>
+    </w:p>
+    <w:p>
+      <w:pPr>
+        <w:rPr>
+          <w:rFonts w:ascii="Times New Roman" w:eastAsia="Times New Roman" w:hAnsi="Times New Roman" w:cs="Times New Roman"/>
+        </w:rPr>
+      </w:pPr>
+    </w:p>
+    <w:p>
+      <w:pPr>
+        <w:ind w:left="1440"/>
+        <w:rPr>
+          <w:rFonts w:ascii="Times New Roman" w:eastAsia="Times New Roman" w:hAnsi="Times New Roman" w:cs="Times New Roman"/>
+        </w:rPr>
+      </w:pPr>
+    </w:p>
+    <w:p>
+      <w:pPr>
         <w:ind w:firstLine="720"/>
         <w:rPr>
           <w:rFonts w:ascii="Times New Roman" w:eastAsia="Times New Roman" w:hAnsi="Times New Roman" w:cs="Times New Roman"/>
@@ -1351,6 +1738,50 @@
           <w:rFonts w:ascii="Times New Roman" w:eastAsia="Times New Roman" w:hAnsi="Times New Roman" w:cs="Times New Roman"/>
         </w:rPr>
       </w:pPr>
+    </w:p>
+    <w:p>
+      <w:pPr>
+        <w:ind w:left="1440"/>
+        <w:rPr>
+          <w:rFonts w:ascii="Times New Roman" w:hAnsi="Times New Roman" w:cs="Times New Roman"/>
+        </w:rPr>
+      </w:pPr>
+      <w:r>
+        <w:rPr>
+          <w:rFonts w:ascii="Times New Roman" w:hAnsi="Times New Roman" w:cs="Times New Roman"/>
+        </w:rPr>
+        <w:t>T</w:t>
+      </w:r>
+      <w:r>
+        <w:rPr>
+          <w:rFonts w:ascii="Times New Roman" w:hAnsi="Times New Roman" w:cs="Times New Roman"/>
+        </w:rPr>
+        <w:t>he histogram of Happiness Score showed an approximately normal distribution, the Pearson correlation test was used to examine the relationship between the two variables. Pearson correlation measures whether two continuous variables change together in a linear way. The test output included the correlation coefficient (r = 0.79) and a p-value, which helps determine whether the relationship observed in the scatterplot is statistically meaningful.</w:t>
+      </w:r>
+    </w:p>
+    <w:p>
+      <w:pPr>
+        <w:ind w:left="1440"/>
+        <w:rPr>
+          <w:rFonts w:ascii="Times New Roman" w:eastAsia="Times New Roman" w:hAnsi="Times New Roman" w:cs="Times New Roman"/>
+        </w:rPr>
+      </w:pPr>
+    </w:p>
+    <w:p>
+      <w:pPr>
+        <w:ind w:left="1440"/>
+        <w:rPr>
+          <w:rFonts w:ascii="Times New Roman" w:eastAsia="Times New Roman" w:hAnsi="Times New Roman" w:cs="Times New Roman"/>
+        </w:rPr>
+      </w:pPr>
+    </w:p>
+    <w:p>
+      <w:pPr>
+        <w:ind w:left="1440"/>
+        <w:rPr>
+          <w:rFonts w:ascii="Times New Roman" w:eastAsia="Times New Roman" w:hAnsi="Times New Roman" w:cs="Times New Roman"/>
+        </w:rPr>
+      </w:pPr>
       <w:r>
         <w:rPr>
           <w:rFonts w:ascii="Times New Roman" w:eastAsia="Times New Roman" w:hAnsi="Times New Roman" w:cs="Times New Roman"/>
@@ -1374,6 +1805,28 @@
     </w:p>
     <w:p>
       <w:pPr>
+        <w:ind w:left="1440"/>
+        <w:rPr>
+          <w:rFonts w:ascii="Times New Roman" w:eastAsia="Times New Roman" w:hAnsi="Times New Roman" w:cs="Times New Roman"/>
+        </w:rPr>
+      </w:pPr>
+      <w:r>
+        <w:rPr>
+          <w:rFonts w:ascii="Times New Roman" w:hAnsi="Times New Roman" w:cs="Times New Roman"/>
+        </w:rPr>
+        <w:t>The Pearson correlation result showed a strong positive relationship between Happiness Score and GDP per Capita, with r = 0.79. The p-value was extremely small (p &lt; 2.2e-16), which is far below the 0.05 threshold. Because of this, the null hypothesis stating there is no relationship is rejected. This means the correlation is statistically significant and unlikely to be due to chance. The results suggest that wealthier countries tend to have higher levels of happiness, although the scatterplot shows variation, indicating that economic factors are not the only contributors to happiness.</w:t>
+      </w:r>
+    </w:p>
+    <w:p>
+      <w:pPr>
+        <w:ind w:left="1440"/>
+        <w:rPr>
+          <w:rFonts w:ascii="Times New Roman" w:eastAsia="Times New Roman" w:hAnsi="Times New Roman" w:cs="Times New Roman"/>
+        </w:rPr>
+      </w:pPr>
+    </w:p>
+    <w:p>
+      <w:pPr>
         <w:ind w:firstLine="720"/>
         <w:rPr>
           <w:rFonts w:ascii="Times New Roman" w:eastAsia="Times New Roman" w:hAnsi="Times New Roman" w:cs="Times New Roman"/>
@@ -1383,6 +1836,7 @@
         <w:rPr>
           <w:rFonts w:ascii="Times New Roman" w:eastAsia="Times New Roman" w:hAnsi="Times New Roman" w:cs="Times New Roman"/>
         </w:rPr>
+        <w:lastRenderedPageBreak/>
         <w:t>5</w:t>
       </w:r>
       <w:r>
@@ -1411,7 +1865,6 @@
         <w:rPr>
           <w:rFonts w:ascii="Times New Roman" w:eastAsia="Times New Roman" w:hAnsi="Times New Roman" w:cs="Times New Roman"/>
         </w:rPr>
-        <w:lastRenderedPageBreak/>
         <w:t>5</w:t>
       </w:r>
       <w:r>
@@ -1676,7 +2129,7 @@
         </w:rPr>
         <w:t xml:space="preserve">Helliwell, J.F., Layard, R. &amp; Sachs, J. (2016). World Happiness Report 2016. New York: Sustainable Development Solutions Network. Available at: </w:t>
       </w:r>
-      <w:hyperlink r:id="rId7" w:tgtFrame="_new" w:history="1">
+      <w:hyperlink r:id="rId10" w:tgtFrame="_new" w:history="1">
         <w:r>
           <w:rPr>
             <w:rStyle w:val="Hyperlink"/>
@@ -1726,7 +2179,7 @@
         </w:rPr>
         <w:t xml:space="preserve"> Inside the Life-Satisfaction Blackbox. World Happiness Report 2016, Chapter 4, pp. 89–120. Sustainable Development Solutions Network. Available at: </w:t>
       </w:r>
-      <w:hyperlink r:id="rId8" w:tgtFrame="_new" w:history="1">
+      <w:hyperlink r:id="rId11" w:tgtFrame="_new" w:history="1">
         <w:r>
           <w:rPr>
             <w:rStyle w:val="Hyperlink"/>
@@ -1778,7 +2231,7 @@
         </w:rPr>
         <w:t xml:space="preserve"> The Distribution of World Happiness. World Happiness Report 2016, Chapter 2, pp. 23–54. Sustainable Development Solutions Network. Available at: </w:t>
       </w:r>
-      <w:hyperlink r:id="rId9" w:tgtFrame="_new" w:history="1">
+      <w:hyperlink r:id="rId12" w:tgtFrame="_new" w:history="1">
         <w:r>
           <w:rPr>
             <w:rStyle w:val="Hyperlink"/>
@@ -1830,7 +2283,7 @@
         </w:rPr>
         <w:t xml:space="preserve"> The Happiness–Economic Well-Being Nexus: New Insights. SAGE Open, 13(2), pp. 1–12. Available at: </w:t>
       </w:r>
-      <w:hyperlink r:id="rId10" w:tgtFrame="_new" w:history="1">
+      <w:hyperlink r:id="rId13" w:tgtFrame="_new" w:history="1">
         <w:r>
           <w:rPr>
             <w:rStyle w:val="Hyperlink"/>
@@ -2444,7 +2897,7 @@
         </w:rPr>
         <w:t xml:space="preserve"> See </w:t>
       </w:r>
-      <w:hyperlink r:id="rId11" w:history="1">
+      <w:hyperlink r:id="rId14" w:history="1">
         <w:r>
           <w:rPr>
             <w:rStyle w:val="Hyperlink"/>
@@ -4572,8 +5025,8 @@
       </w:pPr>
     </w:p>
     <w:sectPr>
-      <w:footerReference w:type="even" r:id="rId12"/>
-      <w:footerReference w:type="default" r:id="rId13"/>
+      <w:footerReference w:type="even" r:id="rId15"/>
+      <w:footerReference w:type="default" r:id="rId16"/>
       <w:pgSz w:w="11906" w:h="16838"/>
       <w:pgMar w:top="1440" w:right="1440" w:bottom="1440" w:left="1440" w:header="708" w:footer="708" w:gutter="0"/>
       <w:cols w:space="708"/>
@@ -4585,7 +5038,7 @@
 </file>
 
 <file path=word/endnotes.xml><?xml version="1.0" encoding="utf-8"?>
-<w:endnotes xmlns:wpc="http://schemas.microsoft.com/office/word/2010/wordprocessingCanvas" xmlns:cx="http://schemas.microsoft.com/office/drawing/2014/chartex" xmlns:cx1="http://schemas.microsoft.com/office/drawing/2015/9/8/chartex" xmlns:cx2="http://schemas.microsoft.com/office/drawing/2015/10/21/chartex" xmlns:cx3="http://schemas.microsoft.com/office/drawing/2016/5/9/chartex" xmlns:cx4="http://schemas.microsoft.com/office/drawing/2016/5/10/chartex" xmlns:cx5="http://schemas.microsoft.com/office/drawing/2016/5/11/chartex" xmlns:cx6="http://schemas.microsoft.com/office/drawing/2016/5/12/chartex" xmlns:cx7="http://schemas.microsoft.com/office/drawing/2016/5/13/chartex" xmlns:cx8="http://schemas.microsoft.com/office/drawing/2016/5/14/chartex" xmlns:mc="http://schemas.openxmlformats.org/markup-compatibility/2006" xmlns:aink="http://schemas.microsoft.com/office/drawing/2016/ink" xmlns:am3d="http://schemas.microsoft.com/office/drawing/2017/model3d" xmlns:o="urn:schemas-microsoft-com:office:office" xmlns:oel="http://schemas.microsoft.com/office/2019/extlst" xmlns:r="http://schemas.openxmlformats.org/officeDocument/2006/relationships" xmlns:m="http://schemas.openxmlformats.org/officeDocument/2006/math" xmlns:v="urn:schemas-microsoft-com:vml" xmlns:wp14="http://schemas.microsoft.com/office/word/2010/wordprocessingDrawing" xmlns:wp="http://schemas.openxmlformats.org/drawingml/2006/wordprocessingDrawing" xmlns:w10="urn:schemas-microsoft-com:office:word" xmlns:w="http://schemas.openxmlformats.org/wordprocessingml/2006/main" xmlns:w14="http://schemas.microsoft.com/office/word/2010/wordml" xmlns:w15="http://schemas.microsoft.com/office/word/2012/wordml" xmlns:w16cex="http://schemas.microsoft.com/office/word/2018/wordml/cex" xmlns:w16cid="http://schemas.microsoft.com/office/word/2016/wordml/cid" xmlns:w16="http://schemas.microsoft.com/office/word/2018/wordml" xmlns:w16du="http://schemas.microsoft.com/office/word/2023/wordml/word16du" xmlns:w16sdtdh="http://schemas.microsoft.com/office/word/2020/wordml/sdtdatahash" xmlns:w16sdtfl="http://schemas.microsoft.com/office/word/2024/wordml/sdtformatlock" xmlns:w16se="http://schemas.microsoft.com/office/word/2015/wordml/symex" xmlns:wpg="http://schemas.microsoft.com/office/word/2010/wordprocessingGroup" xmlns:wpi="http://schemas.microsoft.com/office/word/2010/wordprocessingInk" xmlns:wne="http://schemas.microsoft.com/office/word/2006/wordml" xmlns:wps="http://schemas.microsoft.com/office/word/2010/wordprocessingShape" mc:Ignorable="w14 w15 w16se w16cid w16 w16cex w16sdtdh w16sdtfl w16du wp14">
+<w:endnotes xmlns:wpc="http://schemas.microsoft.com/office/word/2010/wordprocessingCanvas" xmlns:cx="http://schemas.microsoft.com/office/drawing/2014/chartex" xmlns:cx1="http://schemas.microsoft.com/office/drawing/2015/9/8/chartex" xmlns:cx2="http://schemas.microsoft.com/office/drawing/2015/10/21/chartex" xmlns:cx3="http://schemas.microsoft.com/office/drawing/2016/5/9/chartex" xmlns:cx4="http://schemas.microsoft.com/office/drawing/2016/5/10/chartex" xmlns:cx5="http://schemas.microsoft.com/office/drawing/2016/5/11/chartex" xmlns:cx6="http://schemas.microsoft.com/office/drawing/2016/5/12/chartex" xmlns:cx7="http://schemas.microsoft.com/office/drawing/2016/5/13/chartex" xmlns:cx8="http://schemas.microsoft.com/office/drawing/2016/5/14/chartex" xmlns:mc="http://schemas.openxmlformats.org/markup-compatibility/2006" xmlns:aink="http://schemas.microsoft.com/office/drawing/2016/ink" xmlns:am3d="http://schemas.microsoft.com/office/drawing/2017/model3d" xmlns:o="urn:schemas-microsoft-com:office:office" xmlns:oel="http://schemas.microsoft.com/office/2019/extlst" xmlns:r="http://schemas.openxmlformats.org/officeDocument/2006/relationships" xmlns:m="http://schemas.openxmlformats.org/officeDocument/2006/math" xmlns:v="urn:schemas-microsoft-com:vml" xmlns:wp14="http://schemas.microsoft.com/office/word/2010/wordprocessingDrawing" xmlns:wp="http://schemas.openxmlformats.org/drawingml/2006/wordprocessingDrawing" xmlns:w10="urn:schemas-microsoft-com:office:word" xmlns:w="http://schemas.openxmlformats.org/wordprocessingml/2006/main" xmlns:w14="http://schemas.microsoft.com/office/word/2010/wordml" xmlns:w15="http://schemas.microsoft.com/office/word/2012/wordml" xmlns:w16cex="http://schemas.microsoft.com/office/word/2018/wordml/cex" xmlns:w16cid="http://schemas.microsoft.com/office/word/2016/wordml/cid" xmlns:w16="http://schemas.microsoft.com/office/word/2018/wordml" xmlns:w16du="http://schemas.microsoft.com/office/word/2023/wordml/word16du" xmlns:w16sdtdh="http://schemas.microsoft.com/office/word/2020/wordml/sdtdatahash" xmlns:w16se="http://schemas.microsoft.com/office/word/2015/wordml/symex" xmlns:wpg="http://schemas.microsoft.com/office/word/2010/wordprocessingGroup" xmlns:wpi="http://schemas.microsoft.com/office/word/2010/wordprocessingInk" xmlns:wne="http://schemas.microsoft.com/office/word/2006/wordml" xmlns:wps="http://schemas.microsoft.com/office/word/2010/wordprocessingShape" mc:Ignorable="w14 w15 w16se w16cid w16 w16cex w16sdtdh w16du wp14">
   <w:endnote w:type="separator" w:id="-1">
     <w:p>
       <w:r>
@@ -4607,7 +5060,7 @@
 </file>
 
 <file path=word/footer1.xml><?xml version="1.0" encoding="utf-8"?>
-<w:ftr xmlns:wpc="http://schemas.microsoft.com/office/word/2010/wordprocessingCanvas" xmlns:cx="http://schemas.microsoft.com/office/drawing/2014/chartex" xmlns:cx1="http://schemas.microsoft.com/office/drawing/2015/9/8/chartex" xmlns:cx2="http://schemas.microsoft.com/office/drawing/2015/10/21/chartex" xmlns:cx3="http://schemas.microsoft.com/office/drawing/2016/5/9/chartex" xmlns:cx4="http://schemas.microsoft.com/office/drawing/2016/5/10/chartex" xmlns:cx5="http://schemas.microsoft.com/office/drawing/2016/5/11/chartex" xmlns:cx6="http://schemas.microsoft.com/office/drawing/2016/5/12/chartex" xmlns:cx7="http://schemas.microsoft.com/office/drawing/2016/5/13/chartex" xmlns:cx8="http://schemas.microsoft.com/office/drawing/2016/5/14/chartex" xmlns:mc="http://schemas.openxmlformats.org/markup-compatibility/2006" xmlns:aink="http://schemas.microsoft.com/office/drawing/2016/ink" xmlns:am3d="http://schemas.microsoft.com/office/drawing/2017/model3d" xmlns:o="urn:schemas-microsoft-com:office:office" xmlns:oel="http://schemas.microsoft.com/office/2019/extlst" xmlns:r="http://schemas.openxmlformats.org/officeDocument/2006/relationships" xmlns:m="http://schemas.openxmlformats.org/officeDocument/2006/math" xmlns:v="urn:schemas-microsoft-com:vml" xmlns:wp14="http://schemas.microsoft.com/office/word/2010/wordprocessingDrawing" xmlns:wp="http://schemas.openxmlformats.org/drawingml/2006/wordprocessingDrawing" xmlns:w10="urn:schemas-microsoft-com:office:word" xmlns:w="http://schemas.openxmlformats.org/wordprocessingml/2006/main" xmlns:w14="http://schemas.microsoft.com/office/word/2010/wordml" xmlns:w15="http://schemas.microsoft.com/office/word/2012/wordml" xmlns:w16cex="http://schemas.microsoft.com/office/word/2018/wordml/cex" xmlns:w16cid="http://schemas.microsoft.com/office/word/2016/wordml/cid" xmlns:w16="http://schemas.microsoft.com/office/word/2018/wordml" xmlns:w16du="http://schemas.microsoft.com/office/word/2023/wordml/word16du" xmlns:w16sdtdh="http://schemas.microsoft.com/office/word/2020/wordml/sdtdatahash" xmlns:w16sdtfl="http://schemas.microsoft.com/office/word/2024/wordml/sdtformatlock" xmlns:w16se="http://schemas.microsoft.com/office/word/2015/wordml/symex" xmlns:wpg="http://schemas.microsoft.com/office/word/2010/wordprocessingGroup" xmlns:wpi="http://schemas.microsoft.com/office/word/2010/wordprocessingInk" xmlns:wne="http://schemas.microsoft.com/office/word/2006/wordml" xmlns:wps="http://schemas.microsoft.com/office/word/2010/wordprocessingShape" mc:Ignorable="w14 w15 w16se w16cid w16 w16cex w16sdtdh w16sdtfl w16du wp14">
+<w:ftr xmlns:wpc="http://schemas.microsoft.com/office/word/2010/wordprocessingCanvas" xmlns:cx="http://schemas.microsoft.com/office/drawing/2014/chartex" xmlns:cx1="http://schemas.microsoft.com/office/drawing/2015/9/8/chartex" xmlns:cx2="http://schemas.microsoft.com/office/drawing/2015/10/21/chartex" xmlns:cx3="http://schemas.microsoft.com/office/drawing/2016/5/9/chartex" xmlns:cx4="http://schemas.microsoft.com/office/drawing/2016/5/10/chartex" xmlns:cx5="http://schemas.microsoft.com/office/drawing/2016/5/11/chartex" xmlns:cx6="http://schemas.microsoft.com/office/drawing/2016/5/12/chartex" xmlns:cx7="http://schemas.microsoft.com/office/drawing/2016/5/13/chartex" xmlns:cx8="http://schemas.microsoft.com/office/drawing/2016/5/14/chartex" xmlns:mc="http://schemas.openxmlformats.org/markup-compatibility/2006" xmlns:aink="http://schemas.microsoft.com/office/drawing/2016/ink" xmlns:am3d="http://schemas.microsoft.com/office/drawing/2017/model3d" xmlns:o="urn:schemas-microsoft-com:office:office" xmlns:oel="http://schemas.microsoft.com/office/2019/extlst" xmlns:r="http://schemas.openxmlformats.org/officeDocument/2006/relationships" xmlns:m="http://schemas.openxmlformats.org/officeDocument/2006/math" xmlns:v="urn:schemas-microsoft-com:vml" xmlns:wp14="http://schemas.microsoft.com/office/word/2010/wordprocessingDrawing" xmlns:wp="http://schemas.openxmlformats.org/drawingml/2006/wordprocessingDrawing" xmlns:w10="urn:schemas-microsoft-com:office:word" xmlns:w="http://schemas.openxmlformats.org/wordprocessingml/2006/main" xmlns:w14="http://schemas.microsoft.com/office/word/2010/wordml" xmlns:w15="http://schemas.microsoft.com/office/word/2012/wordml" xmlns:w16cex="http://schemas.microsoft.com/office/word/2018/wordml/cex" xmlns:w16cid="http://schemas.microsoft.com/office/word/2016/wordml/cid" xmlns:w16="http://schemas.microsoft.com/office/word/2018/wordml" xmlns:w16du="http://schemas.microsoft.com/office/word/2023/wordml/word16du" xmlns:w16sdtdh="http://schemas.microsoft.com/office/word/2020/wordml/sdtdatahash" xmlns:w16se="http://schemas.microsoft.com/office/word/2015/wordml/symex" xmlns:wpg="http://schemas.microsoft.com/office/word/2010/wordprocessingGroup" xmlns:wpi="http://schemas.microsoft.com/office/word/2010/wordprocessingInk" xmlns:wne="http://schemas.microsoft.com/office/word/2006/wordml" xmlns:wps="http://schemas.microsoft.com/office/word/2010/wordprocessingShape" mc:Ignorable="w14 w15 w16se w16cid w16 w16cex w16sdtdh w16du wp14">
   <w:sdt>
     <w:sdtPr>
       <w:rPr>
@@ -4619,11 +5072,6 @@
         <w:docPartUnique/>
       </w:docPartObj>
     </w:sdtPr>
-    <w:sdtEndPr>
-      <w:rPr>
-        <w:rStyle w:val="PageNumber"/>
-      </w:rPr>
-    </w:sdtEndPr>
     <w:sdtContent>
       <w:p>
         <w:pPr>
@@ -4664,7 +5112,7 @@
 </file>
 
 <file path=word/footer2.xml><?xml version="1.0" encoding="utf-8"?>
-<w:ftr xmlns:wpc="http://schemas.microsoft.com/office/word/2010/wordprocessingCanvas" xmlns:cx="http://schemas.microsoft.com/office/drawing/2014/chartex" xmlns:cx1="http://schemas.microsoft.com/office/drawing/2015/9/8/chartex" xmlns:cx2="http://schemas.microsoft.com/office/drawing/2015/10/21/chartex" xmlns:cx3="http://schemas.microsoft.com/office/drawing/2016/5/9/chartex" xmlns:cx4="http://schemas.microsoft.com/office/drawing/2016/5/10/chartex" xmlns:cx5="http://schemas.microsoft.com/office/drawing/2016/5/11/chartex" xmlns:cx6="http://schemas.microsoft.com/office/drawing/2016/5/12/chartex" xmlns:cx7="http://schemas.microsoft.com/office/drawing/2016/5/13/chartex" xmlns:cx8="http://schemas.microsoft.com/office/drawing/2016/5/14/chartex" xmlns:mc="http://schemas.openxmlformats.org/markup-compatibility/2006" xmlns:aink="http://schemas.microsoft.com/office/drawing/2016/ink" xmlns:am3d="http://schemas.microsoft.com/office/drawing/2017/model3d" xmlns:o="urn:schemas-microsoft-com:office:office" xmlns:oel="http://schemas.microsoft.com/office/2019/extlst" xmlns:r="http://schemas.openxmlformats.org/officeDocument/2006/relationships" xmlns:m="http://schemas.openxmlformats.org/officeDocument/2006/math" xmlns:v="urn:schemas-microsoft-com:vml" xmlns:wp14="http://schemas.microsoft.com/office/word/2010/wordprocessingDrawing" xmlns:wp="http://schemas.openxmlformats.org/drawingml/2006/wordprocessingDrawing" xmlns:w10="urn:schemas-microsoft-com:office:word" xmlns:w="http://schemas.openxmlformats.org/wordprocessingml/2006/main" xmlns:w14="http://schemas.microsoft.com/office/word/2010/wordml" xmlns:w15="http://schemas.microsoft.com/office/word/2012/wordml" xmlns:w16cex="http://schemas.microsoft.com/office/word/2018/wordml/cex" xmlns:w16cid="http://schemas.microsoft.com/office/word/2016/wordml/cid" xmlns:w16="http://schemas.microsoft.com/office/word/2018/wordml" xmlns:w16du="http://schemas.microsoft.com/office/word/2023/wordml/word16du" xmlns:w16sdtdh="http://schemas.microsoft.com/office/word/2020/wordml/sdtdatahash" xmlns:w16sdtfl="http://schemas.microsoft.com/office/word/2024/wordml/sdtformatlock" xmlns:w16se="http://schemas.microsoft.com/office/word/2015/wordml/symex" xmlns:wpg="http://schemas.microsoft.com/office/word/2010/wordprocessingGroup" xmlns:wpi="http://schemas.microsoft.com/office/word/2010/wordprocessingInk" xmlns:wne="http://schemas.microsoft.com/office/word/2006/wordml" xmlns:wps="http://schemas.microsoft.com/office/word/2010/wordprocessingShape" mc:Ignorable="w14 w15 w16se w16cid w16 w16cex w16sdtdh w16sdtfl w16du wp14">
+<w:ftr xmlns:wpc="http://schemas.microsoft.com/office/word/2010/wordprocessingCanvas" xmlns:cx="http://schemas.microsoft.com/office/drawing/2014/chartex" xmlns:cx1="http://schemas.microsoft.com/office/drawing/2015/9/8/chartex" xmlns:cx2="http://schemas.microsoft.com/office/drawing/2015/10/21/chartex" xmlns:cx3="http://schemas.microsoft.com/office/drawing/2016/5/9/chartex" xmlns:cx4="http://schemas.microsoft.com/office/drawing/2016/5/10/chartex" xmlns:cx5="http://schemas.microsoft.com/office/drawing/2016/5/11/chartex" xmlns:cx6="http://schemas.microsoft.com/office/drawing/2016/5/12/chartex" xmlns:cx7="http://schemas.microsoft.com/office/drawing/2016/5/13/chartex" xmlns:cx8="http://schemas.microsoft.com/office/drawing/2016/5/14/chartex" xmlns:mc="http://schemas.openxmlformats.org/markup-compatibility/2006" xmlns:aink="http://schemas.microsoft.com/office/drawing/2016/ink" xmlns:am3d="http://schemas.microsoft.com/office/drawing/2017/model3d" xmlns:o="urn:schemas-microsoft-com:office:office" xmlns:oel="http://schemas.microsoft.com/office/2019/extlst" xmlns:r="http://schemas.openxmlformats.org/officeDocument/2006/relationships" xmlns:m="http://schemas.openxmlformats.org/officeDocument/2006/math" xmlns:v="urn:schemas-microsoft-com:vml" xmlns:wp14="http://schemas.microsoft.com/office/word/2010/wordprocessingDrawing" xmlns:wp="http://schemas.openxmlformats.org/drawingml/2006/wordprocessingDrawing" xmlns:w10="urn:schemas-microsoft-com:office:word" xmlns:w="http://schemas.openxmlformats.org/wordprocessingml/2006/main" xmlns:w14="http://schemas.microsoft.com/office/word/2010/wordml" xmlns:w15="http://schemas.microsoft.com/office/word/2012/wordml" xmlns:w16cex="http://schemas.microsoft.com/office/word/2018/wordml/cex" xmlns:w16cid="http://schemas.microsoft.com/office/word/2016/wordml/cid" xmlns:w16="http://schemas.microsoft.com/office/word/2018/wordml" xmlns:w16du="http://schemas.microsoft.com/office/word/2023/wordml/word16du" xmlns:w16sdtdh="http://schemas.microsoft.com/office/word/2020/wordml/sdtdatahash" xmlns:w16se="http://schemas.microsoft.com/office/word/2015/wordml/symex" xmlns:wpg="http://schemas.microsoft.com/office/word/2010/wordprocessingGroup" xmlns:wpi="http://schemas.microsoft.com/office/word/2010/wordprocessingInk" xmlns:wne="http://schemas.microsoft.com/office/word/2006/wordml" xmlns:wps="http://schemas.microsoft.com/office/word/2010/wordprocessingShape" mc:Ignorable="w14 w15 w16se w16cid w16 w16cex w16sdtdh w16du wp14">
   <w:sdt>
     <w:sdtPr>
       <w:rPr>
@@ -4676,11 +5124,6 @@
         <w:docPartUnique/>
       </w:docPartObj>
     </w:sdtPr>
-    <w:sdtEndPr>
-      <w:rPr>
-        <w:rStyle w:val="PageNumber"/>
-      </w:rPr>
-    </w:sdtEndPr>
     <w:sdtContent>
       <w:p>
         <w:pPr>
@@ -4734,7 +5177,7 @@
 </file>
 
 <file path=word/footnotes.xml><?xml version="1.0" encoding="utf-8"?>
-<w:footnotes xmlns:wpc="http://schemas.microsoft.com/office/word/2010/wordprocessingCanvas" xmlns:cx="http://schemas.microsoft.com/office/drawing/2014/chartex" xmlns:cx1="http://schemas.microsoft.com/office/drawing/2015/9/8/chartex" xmlns:cx2="http://schemas.microsoft.com/office/drawing/2015/10/21/chartex" xmlns:cx3="http://schemas.microsoft.com/office/drawing/2016/5/9/chartex" xmlns:cx4="http://schemas.microsoft.com/office/drawing/2016/5/10/chartex" xmlns:cx5="http://schemas.microsoft.com/office/drawing/2016/5/11/chartex" xmlns:cx6="http://schemas.microsoft.com/office/drawing/2016/5/12/chartex" xmlns:cx7="http://schemas.microsoft.com/office/drawing/2016/5/13/chartex" xmlns:cx8="http://schemas.microsoft.com/office/drawing/2016/5/14/chartex" xmlns:mc="http://schemas.openxmlformats.org/markup-compatibility/2006" xmlns:aink="http://schemas.microsoft.com/office/drawing/2016/ink" xmlns:am3d="http://schemas.microsoft.com/office/drawing/2017/model3d" xmlns:o="urn:schemas-microsoft-com:office:office" xmlns:oel="http://schemas.microsoft.com/office/2019/extlst" xmlns:r="http://schemas.openxmlformats.org/officeDocument/2006/relationships" xmlns:m="http://schemas.openxmlformats.org/officeDocument/2006/math" xmlns:v="urn:schemas-microsoft-com:vml" xmlns:wp14="http://schemas.microsoft.com/office/word/2010/wordprocessingDrawing" xmlns:wp="http://schemas.openxmlformats.org/drawingml/2006/wordprocessingDrawing" xmlns:w10="urn:schemas-microsoft-com:office:word" xmlns:w="http://schemas.openxmlformats.org/wordprocessingml/2006/main" xmlns:w14="http://schemas.microsoft.com/office/word/2010/wordml" xmlns:w15="http://schemas.microsoft.com/office/word/2012/wordml" xmlns:w16cex="http://schemas.microsoft.com/office/word/2018/wordml/cex" xmlns:w16cid="http://schemas.microsoft.com/office/word/2016/wordml/cid" xmlns:w16="http://schemas.microsoft.com/office/word/2018/wordml" xmlns:w16du="http://schemas.microsoft.com/office/word/2023/wordml/word16du" xmlns:w16sdtdh="http://schemas.microsoft.com/office/word/2020/wordml/sdtdatahash" xmlns:w16sdtfl="http://schemas.microsoft.com/office/word/2024/wordml/sdtformatlock" xmlns:w16se="http://schemas.microsoft.com/office/word/2015/wordml/symex" xmlns:wpg="http://schemas.microsoft.com/office/word/2010/wordprocessingGroup" xmlns:wpi="http://schemas.microsoft.com/office/word/2010/wordprocessingInk" xmlns:wne="http://schemas.microsoft.com/office/word/2006/wordml" xmlns:wps="http://schemas.microsoft.com/office/word/2010/wordprocessingShape" mc:Ignorable="w14 w15 w16se w16cid w16 w16cex w16sdtdh w16sdtfl w16du wp14">
+<w:footnotes xmlns:wpc="http://schemas.microsoft.com/office/word/2010/wordprocessingCanvas" xmlns:cx="http://schemas.microsoft.com/office/drawing/2014/chartex" xmlns:cx1="http://schemas.microsoft.com/office/drawing/2015/9/8/chartex" xmlns:cx2="http://schemas.microsoft.com/office/drawing/2015/10/21/chartex" xmlns:cx3="http://schemas.microsoft.com/office/drawing/2016/5/9/chartex" xmlns:cx4="http://schemas.microsoft.com/office/drawing/2016/5/10/chartex" xmlns:cx5="http://schemas.microsoft.com/office/drawing/2016/5/11/chartex" xmlns:cx6="http://schemas.microsoft.com/office/drawing/2016/5/12/chartex" xmlns:cx7="http://schemas.microsoft.com/office/drawing/2016/5/13/chartex" xmlns:cx8="http://schemas.microsoft.com/office/drawing/2016/5/14/chartex" xmlns:mc="http://schemas.openxmlformats.org/markup-compatibility/2006" xmlns:aink="http://schemas.microsoft.com/office/drawing/2016/ink" xmlns:am3d="http://schemas.microsoft.com/office/drawing/2017/model3d" xmlns:o="urn:schemas-microsoft-com:office:office" xmlns:oel="http://schemas.microsoft.com/office/2019/extlst" xmlns:r="http://schemas.openxmlformats.org/officeDocument/2006/relationships" xmlns:m="http://schemas.openxmlformats.org/officeDocument/2006/math" xmlns:v="urn:schemas-microsoft-com:vml" xmlns:wp14="http://schemas.microsoft.com/office/word/2010/wordprocessingDrawing" xmlns:wp="http://schemas.openxmlformats.org/drawingml/2006/wordprocessingDrawing" xmlns:w10="urn:schemas-microsoft-com:office:word" xmlns:w="http://schemas.openxmlformats.org/wordprocessingml/2006/main" xmlns:w14="http://schemas.microsoft.com/office/word/2010/wordml" xmlns:w15="http://schemas.microsoft.com/office/word/2012/wordml" xmlns:w16cex="http://schemas.microsoft.com/office/word/2018/wordml/cex" xmlns:w16cid="http://schemas.microsoft.com/office/word/2016/wordml/cid" xmlns:w16="http://schemas.microsoft.com/office/word/2018/wordml" xmlns:w16du="http://schemas.microsoft.com/office/word/2023/wordml/word16du" xmlns:w16sdtdh="http://schemas.microsoft.com/office/word/2020/wordml/sdtdatahash" xmlns:w16se="http://schemas.microsoft.com/office/word/2015/wordml/symex" xmlns:wpg="http://schemas.microsoft.com/office/word/2010/wordprocessingGroup" xmlns:wpi="http://schemas.microsoft.com/office/word/2010/wordprocessingInk" xmlns:wne="http://schemas.microsoft.com/office/word/2006/wordml" xmlns:wps="http://schemas.microsoft.com/office/word/2010/wordprocessingShape" mc:Ignorable="w14 w15 w16se w16cid w16 w16cex w16sdtdh w16du wp14">
   <w:footnote w:type="separator" w:id="-1">
     <w:p>
       <w:r>
@@ -4764,7 +5207,7 @@
 </file>
 
 <file path=word/numbering.xml><?xml version="1.0" encoding="utf-8"?>
-<w:numbering xmlns:wpc="http://schemas.microsoft.com/office/word/2010/wordprocessingCanvas" xmlns:cx="http://schemas.microsoft.com/office/drawing/2014/chartex" xmlns:cx1="http://schemas.microsoft.com/office/drawing/2015/9/8/chartex" xmlns:cx2="http://schemas.microsoft.com/office/drawing/2015/10/21/chartex" xmlns:cx3="http://schemas.microsoft.com/office/drawing/2016/5/9/chartex" xmlns:cx4="http://schemas.microsoft.com/office/drawing/2016/5/10/chartex" xmlns:cx5="http://schemas.microsoft.com/office/drawing/2016/5/11/chartex" xmlns:cx6="http://schemas.microsoft.com/office/drawing/2016/5/12/chartex" xmlns:cx7="http://schemas.microsoft.com/office/drawing/2016/5/13/chartex" xmlns:cx8="http://schemas.microsoft.com/office/drawing/2016/5/14/chartex" xmlns:mc="http://schemas.openxmlformats.org/markup-compatibility/2006" xmlns:aink="http://schemas.microsoft.com/office/drawing/2016/ink" xmlns:am3d="http://schemas.microsoft.com/office/drawing/2017/model3d" xmlns:o="urn:schemas-microsoft-com:office:office" xmlns:oel="http://schemas.microsoft.com/office/2019/extlst" xmlns:r="http://schemas.openxmlformats.org/officeDocument/2006/relationships" xmlns:m="http://schemas.openxmlformats.org/officeDocument/2006/math" xmlns:v="urn:schemas-microsoft-com:vml" xmlns:wp14="http://schemas.microsoft.com/office/word/2010/wordprocessingDrawing" xmlns:wp="http://schemas.openxmlformats.org/drawingml/2006/wordprocessingDrawing" xmlns:w10="urn:schemas-microsoft-com:office:word" xmlns:w="http://schemas.openxmlformats.org/wordprocessingml/2006/main" xmlns:w14="http://schemas.microsoft.com/office/word/2010/wordml" xmlns:w15="http://schemas.microsoft.com/office/word/2012/wordml" xmlns:w16cex="http://schemas.microsoft.com/office/word/2018/wordml/cex" xmlns:w16cid="http://schemas.microsoft.com/office/word/2016/wordml/cid" xmlns:w16="http://schemas.microsoft.com/office/word/2018/wordml" xmlns:w16du="http://schemas.microsoft.com/office/word/2023/wordml/word16du" xmlns:w16sdtdh="http://schemas.microsoft.com/office/word/2020/wordml/sdtdatahash" xmlns:w16sdtfl="http://schemas.microsoft.com/office/word/2024/wordml/sdtformatlock" xmlns:w16se="http://schemas.microsoft.com/office/word/2015/wordml/symex" xmlns:wpg="http://schemas.microsoft.com/office/word/2010/wordprocessingGroup" xmlns:wpi="http://schemas.microsoft.com/office/word/2010/wordprocessingInk" xmlns:wne="http://schemas.microsoft.com/office/word/2006/wordml" xmlns:wps="http://schemas.microsoft.com/office/word/2010/wordprocessingShape" mc:Ignorable="w14 w15 w16se w16cid w16 w16cex w16sdtdh w16sdtfl w16du wp14">
+<w:numbering xmlns:wpc="http://schemas.microsoft.com/office/word/2010/wordprocessingCanvas" xmlns:cx="http://schemas.microsoft.com/office/drawing/2014/chartex" xmlns:cx1="http://schemas.microsoft.com/office/drawing/2015/9/8/chartex" xmlns:cx2="http://schemas.microsoft.com/office/drawing/2015/10/21/chartex" xmlns:cx3="http://schemas.microsoft.com/office/drawing/2016/5/9/chartex" xmlns:cx4="http://schemas.microsoft.com/office/drawing/2016/5/10/chartex" xmlns:cx5="http://schemas.microsoft.com/office/drawing/2016/5/11/chartex" xmlns:cx6="http://schemas.microsoft.com/office/drawing/2016/5/12/chartex" xmlns:cx7="http://schemas.microsoft.com/office/drawing/2016/5/13/chartex" xmlns:cx8="http://schemas.microsoft.com/office/drawing/2016/5/14/chartex" xmlns:mc="http://schemas.openxmlformats.org/markup-compatibility/2006" xmlns:aink="http://schemas.microsoft.com/office/drawing/2016/ink" xmlns:am3d="http://schemas.microsoft.com/office/drawing/2017/model3d" xmlns:o="urn:schemas-microsoft-com:office:office" xmlns:oel="http://schemas.microsoft.com/office/2019/extlst" xmlns:r="http://schemas.openxmlformats.org/officeDocument/2006/relationships" xmlns:m="http://schemas.openxmlformats.org/officeDocument/2006/math" xmlns:v="urn:schemas-microsoft-com:vml" xmlns:wp14="http://schemas.microsoft.com/office/word/2010/wordprocessingDrawing" xmlns:wp="http://schemas.openxmlformats.org/drawingml/2006/wordprocessingDrawing" xmlns:w10="urn:schemas-microsoft-com:office:word" xmlns:w="http://schemas.openxmlformats.org/wordprocessingml/2006/main" xmlns:w14="http://schemas.microsoft.com/office/word/2010/wordml" xmlns:w15="http://schemas.microsoft.com/office/word/2012/wordml" xmlns:w16cex="http://schemas.microsoft.com/office/word/2018/wordml/cex" xmlns:w16cid="http://schemas.microsoft.com/office/word/2016/wordml/cid" xmlns:w16="http://schemas.microsoft.com/office/word/2018/wordml" xmlns:w16du="http://schemas.microsoft.com/office/word/2023/wordml/word16du" xmlns:w16sdtdh="http://schemas.microsoft.com/office/word/2020/wordml/sdtdatahash" xmlns:w16se="http://schemas.microsoft.com/office/word/2015/wordml/symex" xmlns:wpg="http://schemas.microsoft.com/office/word/2010/wordprocessingGroup" xmlns:wpi="http://schemas.microsoft.com/office/word/2010/wordprocessingInk" xmlns:wne="http://schemas.microsoft.com/office/word/2006/wordml" xmlns:wps="http://schemas.microsoft.com/office/word/2010/wordprocessingShape" mc:Ignorable="w14 w15 w16se w16cid w16 w16cex w16sdtdh w16du wp14">
   <w:abstractNum w:abstractNumId="0" w15:restartNumberingAfterBreak="0">
     <w:nsid w:val="03867835"/>
     <w:multiLevelType w:val="hybridMultilevel"/>
@@ -8365,7 +8808,7 @@
 </file>
 
 <file path=word/styles.xml><?xml version="1.0" encoding="utf-8"?>
-<w:styles xmlns:mc="http://schemas.openxmlformats.org/markup-compatibility/2006" xmlns:r="http://schemas.openxmlformats.org/officeDocument/2006/relationships" xmlns:w="http://schemas.openxmlformats.org/wordprocessingml/2006/main" xmlns:w14="http://schemas.microsoft.com/office/word/2010/wordml" xmlns:w15="http://schemas.microsoft.com/office/word/2012/wordml" xmlns:w16cex="http://schemas.microsoft.com/office/word/2018/wordml/cex" xmlns:w16cid="http://schemas.microsoft.com/office/word/2016/wordml/cid" xmlns:w16="http://schemas.microsoft.com/office/word/2018/wordml" xmlns:w16du="http://schemas.microsoft.com/office/word/2023/wordml/word16du" xmlns:w16sdtdh="http://schemas.microsoft.com/office/word/2020/wordml/sdtdatahash" xmlns:w16sdtfl="http://schemas.microsoft.com/office/word/2024/wordml/sdtformatlock" xmlns:w16se="http://schemas.microsoft.com/office/word/2015/wordml/symex" mc:Ignorable="w14 w15 w16se w16cid w16 w16cex w16sdtdh w16sdtfl w16du">
+<w:styles xmlns:mc="http://schemas.openxmlformats.org/markup-compatibility/2006" xmlns:r="http://schemas.openxmlformats.org/officeDocument/2006/relationships" xmlns:w="http://schemas.openxmlformats.org/wordprocessingml/2006/main" xmlns:w14="http://schemas.microsoft.com/office/word/2010/wordml" xmlns:w15="http://schemas.microsoft.com/office/word/2012/wordml" xmlns:w16cex="http://schemas.microsoft.com/office/word/2018/wordml/cex" xmlns:w16cid="http://schemas.microsoft.com/office/word/2016/wordml/cid" xmlns:w16="http://schemas.microsoft.com/office/word/2018/wordml" xmlns:w16du="http://schemas.microsoft.com/office/word/2023/wordml/word16du" xmlns:w16sdtdh="http://schemas.microsoft.com/office/word/2020/wordml/sdtdatahash" xmlns:w16se="http://schemas.microsoft.com/office/word/2015/wordml/symex" mc:Ignorable="w14 w15 w16se w16cid w16 w16cex w16sdtdh w16du">
   <w:docDefaults>
     <w:rPrDefault>
       <w:rPr>

</xml_diff>

<commit_message>
updated code and graph
</commit_message>
<xml_diff>
--- a/7COM1079_ report_.docx
+++ b/7COM1079_ report_.docx
@@ -1365,10 +1365,10 @@
           <w:noProof/>
         </w:rPr>
         <w:drawing>
-          <wp:inline distT="0" distB="0" distL="0" distR="0" wp14:anchorId="7B395A9D" wp14:editId="2B975116">
-            <wp:extent cx="3995230" cy="2853672"/>
-            <wp:effectExtent l="0" t="0" r="5715" b="4445"/>
-            <wp:docPr id="164795514" name="Picture 1"/>
+          <wp:inline distT="0" distB="0" distL="0" distR="0" wp14:anchorId="0CB097B8" wp14:editId="2F8F716C">
+            <wp:extent cx="3862070" cy="2115024"/>
+            <wp:effectExtent l="0" t="0" r="5080" b="0"/>
+            <wp:docPr id="2104083654" name="Picture 3"/>
             <wp:cNvGraphicFramePr>
               <a:graphicFrameLocks xmlns:a="http://schemas.openxmlformats.org/drawingml/2006/main" noChangeAspect="1"/>
             </wp:cNvGraphicFramePr>
@@ -1376,7 +1376,7 @@
               <a:graphicData uri="http://schemas.openxmlformats.org/drawingml/2006/picture">
                 <pic:pic xmlns:pic="http://schemas.openxmlformats.org/drawingml/2006/picture">
                   <pic:nvPicPr>
-                    <pic:cNvPr id="164795514" name="Picture 164795514"/>
+                    <pic:cNvPr id="2104083654" name="Picture 2104083654"/>
                     <pic:cNvPicPr/>
                   </pic:nvPicPr>
                   <pic:blipFill>
@@ -1394,7 +1394,7 @@
                   <pic:spPr>
                     <a:xfrm>
                       <a:off x="0" y="0"/>
-                      <a:ext cx="4023949" cy="2874185"/>
+                      <a:ext cx="3880619" cy="2125182"/>
                     </a:xfrm>
                     <a:prstGeom prst="rect">
                       <a:avLst/>
@@ -1570,7 +1570,6 @@
         <w:rPr>
           <w:rFonts w:ascii="Times New Roman" w:eastAsia="Times New Roman" w:hAnsi="Times New Roman" w:cs="Times New Roman"/>
         </w:rPr>
-        <w:lastRenderedPageBreak/>
         <w:t>3</w:t>
       </w:r>
       <w:r>
@@ -1601,11 +1600,12 @@
           <w:rFonts w:ascii="Times New Roman" w:eastAsia="Times New Roman" w:hAnsi="Times New Roman" w:cs="Times New Roman"/>
           <w:noProof/>
         </w:rPr>
+        <w:lastRenderedPageBreak/>
         <w:drawing>
-          <wp:inline distT="0" distB="0" distL="0" distR="0" wp14:anchorId="7290C2D9" wp14:editId="51F1E6BC">
-            <wp:extent cx="3932449" cy="2808830"/>
-            <wp:effectExtent l="0" t="0" r="0" b="0"/>
-            <wp:docPr id="1563858734" name="Picture 3"/>
+          <wp:inline distT="0" distB="0" distL="0" distR="0" wp14:anchorId="4CE8A8CD" wp14:editId="0E46BD9F">
+            <wp:extent cx="4530827" cy="2481263"/>
+            <wp:effectExtent l="0" t="0" r="3175" b="0"/>
+            <wp:docPr id="1435905388" name="Picture 4"/>
             <wp:cNvGraphicFramePr>
               <a:graphicFrameLocks xmlns:a="http://schemas.openxmlformats.org/drawingml/2006/main" noChangeAspect="1"/>
             </wp:cNvGraphicFramePr>
@@ -1613,12 +1613,11 @@
               <a:graphicData uri="http://schemas.openxmlformats.org/drawingml/2006/picture">
                 <pic:pic xmlns:pic="http://schemas.openxmlformats.org/drawingml/2006/picture">
                   <pic:nvPicPr>
-                    <pic:cNvPr id="1563858734" name="Picture 1563858734"/>
+                    <pic:cNvPr id="1435905388" name="Picture 1435905388"/>
                     <pic:cNvPicPr/>
                   </pic:nvPicPr>
                   <pic:blipFill>
                     <a:blip r:embed="rId9" cstate="print">
-                      <a:grayscl/>
                       <a:extLst>
                         <a:ext uri="{28A0092B-C50C-407E-A947-70E740481C1C}">
                           <a14:useLocalDpi xmlns:a14="http://schemas.microsoft.com/office/drawing/2010/main" val="0"/>
@@ -1632,7 +1631,7 @@
                   <pic:spPr>
                     <a:xfrm>
                       <a:off x="0" y="0"/>
-                      <a:ext cx="3937486" cy="2812428"/>
+                      <a:ext cx="4540820" cy="2486736"/>
                     </a:xfrm>
                     <a:prstGeom prst="rect">
                       <a:avLst/>
@@ -1836,75 +1835,75 @@
         <w:rPr>
           <w:rFonts w:ascii="Times New Roman" w:eastAsia="Times New Roman" w:hAnsi="Times New Roman" w:cs="Times New Roman"/>
         </w:rPr>
+        <w:t>5</w:t>
+      </w:r>
+      <w:r>
+        <w:rPr>
+          <w:rFonts w:ascii="Times New Roman" w:eastAsia="Times New Roman" w:hAnsi="Times New Roman" w:cs="Times New Roman"/>
+        </w:rPr>
+        <w:t xml:space="preserve">. Evaluation – group’s experience at 7COM1079  </w:t>
+      </w:r>
+    </w:p>
+    <w:p>
+      <w:pPr>
+        <w:ind w:left="1440"/>
+        <w:rPr>
+          <w:rFonts w:ascii="Times New Roman" w:eastAsia="Times New Roman" w:hAnsi="Times New Roman" w:cs="Times New Roman"/>
+        </w:rPr>
+      </w:pPr>
+    </w:p>
+    <w:p>
+      <w:pPr>
+        <w:ind w:left="1440"/>
+        <w:rPr>
+          <w:rFonts w:ascii="Times New Roman" w:eastAsia="Times New Roman" w:hAnsi="Times New Roman" w:cs="Times New Roman"/>
+        </w:rPr>
+      </w:pPr>
+      <w:r>
+        <w:rPr>
+          <w:rFonts w:ascii="Times New Roman" w:eastAsia="Times New Roman" w:hAnsi="Times New Roman" w:cs="Times New Roman"/>
+        </w:rPr>
+        <w:t>5</w:t>
+      </w:r>
+      <w:r>
+        <w:rPr>
+          <w:rFonts w:ascii="Times New Roman" w:eastAsia="Times New Roman" w:hAnsi="Times New Roman" w:cs="Times New Roman"/>
+        </w:rPr>
+        <w:t xml:space="preserve">.1. What went well  </w:t>
+      </w:r>
+    </w:p>
+    <w:p>
+      <w:pPr>
+        <w:ind w:left="1440"/>
+        <w:rPr>
+          <w:rFonts w:ascii="Times New Roman" w:eastAsia="Times New Roman" w:hAnsi="Times New Roman" w:cs="Times New Roman"/>
+        </w:rPr>
+      </w:pPr>
+      <w:r>
+        <w:rPr>
+          <w:rFonts w:ascii="Times New Roman" w:eastAsia="Times New Roman" w:hAnsi="Times New Roman" w:cs="Times New Roman"/>
+        </w:rPr>
+        <w:t>5</w:t>
+      </w:r>
+      <w:r>
+        <w:rPr>
+          <w:rFonts w:ascii="Times New Roman" w:eastAsia="Times New Roman" w:hAnsi="Times New Roman" w:cs="Times New Roman"/>
+        </w:rPr>
+        <w:t xml:space="preserve">.2. Points for improvement  </w:t>
+      </w:r>
+    </w:p>
+    <w:p>
+      <w:pPr>
+        <w:ind w:left="1440"/>
+        <w:rPr>
+          <w:rFonts w:ascii="Times New Roman" w:eastAsia="Times New Roman" w:hAnsi="Times New Roman" w:cs="Times New Roman"/>
+        </w:rPr>
+      </w:pPr>
+      <w:r>
+        <w:rPr>
+          <w:rFonts w:ascii="Times New Roman" w:eastAsia="Times New Roman" w:hAnsi="Times New Roman" w:cs="Times New Roman"/>
+        </w:rPr>
         <w:lastRenderedPageBreak/>
-        <w:t>5</w:t>
-      </w:r>
-      <w:r>
-        <w:rPr>
-          <w:rFonts w:ascii="Times New Roman" w:eastAsia="Times New Roman" w:hAnsi="Times New Roman" w:cs="Times New Roman"/>
-        </w:rPr>
-        <w:t xml:space="preserve">. Evaluation – group’s experience at 7COM1079  </w:t>
-      </w:r>
-    </w:p>
-    <w:p>
-      <w:pPr>
-        <w:ind w:left="1440"/>
-        <w:rPr>
-          <w:rFonts w:ascii="Times New Roman" w:eastAsia="Times New Roman" w:hAnsi="Times New Roman" w:cs="Times New Roman"/>
-        </w:rPr>
-      </w:pPr>
-    </w:p>
-    <w:p>
-      <w:pPr>
-        <w:ind w:left="1440"/>
-        <w:rPr>
-          <w:rFonts w:ascii="Times New Roman" w:eastAsia="Times New Roman" w:hAnsi="Times New Roman" w:cs="Times New Roman"/>
-        </w:rPr>
-      </w:pPr>
-      <w:r>
-        <w:rPr>
-          <w:rFonts w:ascii="Times New Roman" w:eastAsia="Times New Roman" w:hAnsi="Times New Roman" w:cs="Times New Roman"/>
-        </w:rPr>
-        <w:t>5</w:t>
-      </w:r>
-      <w:r>
-        <w:rPr>
-          <w:rFonts w:ascii="Times New Roman" w:eastAsia="Times New Roman" w:hAnsi="Times New Roman" w:cs="Times New Roman"/>
-        </w:rPr>
-        <w:t xml:space="preserve">.1. What went well  </w:t>
-      </w:r>
-    </w:p>
-    <w:p>
-      <w:pPr>
-        <w:ind w:left="1440"/>
-        <w:rPr>
-          <w:rFonts w:ascii="Times New Roman" w:eastAsia="Times New Roman" w:hAnsi="Times New Roman" w:cs="Times New Roman"/>
-        </w:rPr>
-      </w:pPr>
-      <w:r>
-        <w:rPr>
-          <w:rFonts w:ascii="Times New Roman" w:eastAsia="Times New Roman" w:hAnsi="Times New Roman" w:cs="Times New Roman"/>
-        </w:rPr>
-        <w:t>5</w:t>
-      </w:r>
-      <w:r>
-        <w:rPr>
-          <w:rFonts w:ascii="Times New Roman" w:eastAsia="Times New Roman" w:hAnsi="Times New Roman" w:cs="Times New Roman"/>
-        </w:rPr>
-        <w:t xml:space="preserve">.2. Points for improvement  </w:t>
-      </w:r>
-    </w:p>
-    <w:p>
-      <w:pPr>
-        <w:ind w:left="1440"/>
-        <w:rPr>
-          <w:rFonts w:ascii="Times New Roman" w:eastAsia="Times New Roman" w:hAnsi="Times New Roman" w:cs="Times New Roman"/>
-        </w:rPr>
-      </w:pPr>
-      <w:r>
-        <w:rPr>
-          <w:rFonts w:ascii="Times New Roman" w:eastAsia="Times New Roman" w:hAnsi="Times New Roman" w:cs="Times New Roman"/>
-        </w:rPr>
         <w:t>5</w:t>
       </w:r>
       <w:r>

</xml_diff>